<commit_message>
Raj Sikka 3 - Minor changes to project write up
</commit_message>
<xml_diff>
--- a/Project 1/Project 1 - Write Up.docx
+++ b/Project 1/Project 1 - Write Up.docx
@@ -399,10 +399,7 @@
         </w:numPr>
       </w:pPr>
       <w:r>
-        <w:t>Hospitals, Urgent Care Cent</w:t>
-      </w:r>
-      <w:r>
-        <w:t>ers</w:t>
+        <w:t>Hospitals, Urgent Care Centers</w:t>
       </w:r>
     </w:p>
     <w:p>
@@ -1004,6 +1001,9 @@
         <w:ind w:left="720"/>
       </w:pPr>
       <w:r>
+        <w:rPr>
+          <w:noProof/>
+        </w:rPr>
         <w:drawing>
           <wp:inline distT="0" distB="0" distL="0" distR="0" wp14:anchorId="6EBA7CC8" wp14:editId="0351FABF">
             <wp:extent cx="3476625" cy="2606154"/>
@@ -1070,6 +1070,9 @@
         <w:pStyle w:val="ListParagraph"/>
       </w:pPr>
       <w:r>
+        <w:rPr>
+          <w:noProof/>
+        </w:rPr>
         <w:drawing>
           <wp:inline distT="0" distB="0" distL="0" distR="0" wp14:anchorId="6B16CF40" wp14:editId="6519B638">
             <wp:extent cx="3390900" cy="2695575"/>
@@ -1141,6 +1144,9 @@
         <w:ind w:left="360"/>
       </w:pPr>
       <w:r>
+        <w:rPr>
+          <w:noProof/>
+        </w:rPr>
         <w:lastRenderedPageBreak/>
         <w:drawing>
           <wp:inline distT="0" distB="0" distL="0" distR="0" wp14:anchorId="1803D135" wp14:editId="657DAE93">
@@ -1203,6 +1209,9 @@
         <w:t xml:space="preserve">    </w:t>
       </w:r>
       <w:r>
+        <w:rPr>
+          <w:noProof/>
+        </w:rPr>
         <w:drawing>
           <wp:inline distT="0" distB="0" distL="0" distR="0" wp14:anchorId="60EACBFC" wp14:editId="2AA07843">
             <wp:extent cx="3400425" cy="2724150"/>
@@ -1259,6 +1268,9 @@
         <w:t xml:space="preserve">  </w:t>
       </w:r>
       <w:r>
+        <w:rPr>
+          <w:noProof/>
+        </w:rPr>
         <w:drawing>
           <wp:inline distT="0" distB="0" distL="0" distR="0" wp14:anchorId="0F9764B6" wp14:editId="3DFF54A3">
             <wp:extent cx="3495675" cy="2686050"/>
@@ -1320,6 +1332,9 @@
         <w:ind w:left="360"/>
       </w:pPr>
       <w:r>
+        <w:rPr>
+          <w:noProof/>
+        </w:rPr>
         <w:lastRenderedPageBreak/>
         <w:drawing>
           <wp:inline distT="0" distB="0" distL="0" distR="0" wp14:anchorId="3D2061F3" wp14:editId="1E5A8610">
@@ -1479,23 +1494,11 @@
       </w:r>
       <w:r>
         <w:tab/>
-        <w:t xml:space="preserve">63106 </w:t>
-      </w:r>
-      <w:r>
-        <w:t>– 3</w:t>
-      </w:r>
-      <w:r>
-        <w:t xml:space="preserve"> </w:t>
+        <w:t xml:space="preserve">63106 – 3 </w:t>
       </w:r>
       <w:r>
         <w:tab/>
-        <w:t xml:space="preserve">63107 </w:t>
-      </w:r>
-      <w:r>
-        <w:t xml:space="preserve">– </w:t>
-      </w:r>
-      <w:r>
-        <w:t>1</w:t>
+        <w:t>63107 – 1</w:t>
       </w:r>
     </w:p>
     <w:p>
@@ -1504,36 +1507,15 @@
         <w:ind w:left="1440"/>
       </w:pPr>
       <w:r>
-        <w:t xml:space="preserve">63112 </w:t>
-      </w:r>
-      <w:r>
-        <w:t xml:space="preserve">– </w:t>
-      </w:r>
-      <w:r>
-        <w:t>5</w:t>
+        <w:t>63112 – 5</w:t>
       </w:r>
       <w:r>
         <w:tab/>
-        <w:t xml:space="preserve">63113 </w:t>
-      </w:r>
-      <w:r>
-        <w:t xml:space="preserve">– </w:t>
-      </w:r>
-      <w:r>
-        <w:t>2</w:t>
+        <w:t>63113 – 2</w:t>
       </w:r>
       <w:r>
         <w:tab/>
-        <w:t xml:space="preserve">63147 </w:t>
-      </w:r>
-      <w:r>
-        <w:t xml:space="preserve">– </w:t>
-      </w:r>
-      <w:r>
-        <w:t>1</w:t>
-      </w:r>
-      <w:r>
-        <w:t xml:space="preserve"> </w:t>
+        <w:t xml:space="preserve">63147 – 1 </w:t>
       </w:r>
     </w:p>
     <w:p>
@@ -1557,6 +1539,9 @@
         <w:ind w:left="1440"/>
       </w:pPr>
       <w:r>
+        <w:rPr>
+          <w:noProof/>
+        </w:rPr>
         <w:drawing>
           <wp:inline distT="0" distB="0" distL="0" distR="0" wp14:anchorId="7F31C77E" wp14:editId="5176F430">
             <wp:extent cx="1838000" cy="2914650"/>
@@ -1620,15 +1605,63 @@
     </w:p>
     <w:p>
       <w:r>
-        <w:t xml:space="preserve">Data was obtained from the Department of Elementary and Secondary Education (DESE) website. Preliminary work was completed in Jupyter Notebook using Pandas to create a Saint Louis Public School (SLPS) District Scorecard to showcase specific Building, Student, and Teacher statistics. </w:t>
-      </w:r>
-    </w:p>
+        <w:t xml:space="preserve">I </w:t>
+      </w:r>
+      <w:r>
+        <w:t xml:space="preserve">plan to do the following to improve the current solution by doing the following </w:t>
+      </w:r>
+    </w:p>
+    <w:p>
+      <w:pPr>
+        <w:numPr>
+          <w:ilvl w:val="0"/>
+          <w:numId w:val="23"/>
+        </w:numPr>
+      </w:pPr>
+      <w:r>
+        <w:t>Plan to have a strategy when trying to pull the data</w:t>
+      </w:r>
+      <w:r>
+        <w:t xml:space="preserve"> using </w:t>
+      </w:r>
+      <w:bookmarkStart w:id="0" w:name="_GoBack"/>
+      <w:bookmarkEnd w:id="0"/>
+      <w:r>
+        <w:t>Google’s Geo locator for conducting Business search.</w:t>
+      </w:r>
+    </w:p>
+    <w:p>
+      <w:pPr>
+        <w:numPr>
+          <w:ilvl w:val="0"/>
+          <w:numId w:val="23"/>
+        </w:numPr>
+      </w:pPr>
+      <w:r>
+        <w:t>Expanding the Data Visualizations by usin</w:t>
+      </w:r>
+      <w:r>
+        <w:t xml:space="preserve">g maps.  </w:t>
+      </w:r>
+    </w:p>
+    <w:p>
+      <w:pPr>
+        <w:numPr>
+          <w:ilvl w:val="0"/>
+          <w:numId w:val="23"/>
+        </w:numPr>
+      </w:pPr>
+      <w:r>
+        <w:t xml:space="preserve">Providing a rating module which will assist in providing a rating for each zip code. </w:t>
+      </w:r>
+    </w:p>
+    <w:p/>
     <w:p>
       <w:pPr>
         <w:pStyle w:val="Heading2"/>
       </w:pPr>
       <w:r>
-        <w:t xml:space="preserve"> Appendix</w:t>
+        <w:t>Appendix</w:t>
       </w:r>
     </w:p>
     <w:p>
@@ -1778,10 +1811,10 @@
             <v:path o:extrusionok="f" gradientshapeok="t" o:connecttype="rect"/>
             <o:lock v:ext="edit" aspectratio="t"/>
           </v:shapetype>
-          <v:shape id="_x0000_i1030" type="#_x0000_t75" style="width:77.15pt;height:49.75pt" o:ole="">
+          <v:shape id="_x0000_i1025" type="#_x0000_t75" style="width:77.15pt;height:49.75pt" o:ole="">
             <v:imagedata r:id="rId19" o:title=""/>
           </v:shape>
-          <o:OLEObject Type="Embed" ProgID="Excel.Sheet.12" ShapeID="_x0000_i1030" DrawAspect="Icon" ObjectID="_1596363048" r:id="rId20"/>
+          <o:OLEObject Type="Embed" ProgID="Excel.Sheet.12" ShapeID="_x0000_i1025" DrawAspect="Icon" ObjectID="_1596369531" r:id="rId20"/>
         </w:object>
       </w:r>
     </w:p>
@@ -1817,14 +1850,12 @@
           <w:u w:val="none"/>
         </w:rPr>
         <w:object w:dxaOrig="1543" w:dyaOrig="995" w14:anchorId="7BF4A7E4">
-          <v:shape id="_x0000_i1037" type="#_x0000_t75" style="width:77.15pt;height:49.75pt" o:ole="">
+          <v:shape id="_x0000_i1026" type="#_x0000_t75" style="width:77.15pt;height:49.75pt" o:ole="">
             <v:imagedata r:id="rId21" o:title=""/>
           </v:shape>
-          <o:OLEObject Type="Embed" ProgID="Excel.Sheet.12" ShapeID="_x0000_i1037" DrawAspect="Icon" ObjectID="_1596363049" r:id="rId22"/>
+          <o:OLEObject Type="Embed" ProgID="Excel.Sheet.12" ShapeID="_x0000_i1026" DrawAspect="Icon" ObjectID="_1596369532" r:id="rId22"/>
         </w:object>
       </w:r>
-      <w:bookmarkStart w:id="0" w:name="_GoBack"/>
-      <w:bookmarkEnd w:id="0"/>
     </w:p>
     <w:p>
       <w:pPr>
@@ -2653,6 +2684,146 @@
     </w:lvl>
   </w:abstractNum>
   <w:abstractNum w:abstractNumId="7" w15:restartNumberingAfterBreak="0">
+    <w:nsid w:val="2A215D30"/>
+    <w:multiLevelType w:val="hybridMultilevel"/>
+    <w:tmpl w:val="69C4EBCE"/>
+    <w:lvl w:ilvl="0" w:tplc="D7A8DB34">
+      <w:start w:val="1"/>
+      <w:numFmt w:val="bullet"/>
+      <w:lvlText w:val="•"/>
+      <w:lvlJc w:val="left"/>
+      <w:pPr>
+        <w:tabs>
+          <w:tab w:val="num" w:pos="720"/>
+        </w:tabs>
+        <w:ind w:left="720" w:hanging="360"/>
+      </w:pPr>
+      <w:rPr>
+        <w:rFonts w:ascii="Arial" w:hAnsi="Arial" w:hint="default"/>
+      </w:rPr>
+    </w:lvl>
+    <w:lvl w:ilvl="1" w:tplc="F2F2B8C6" w:tentative="1">
+      <w:start w:val="1"/>
+      <w:numFmt w:val="bullet"/>
+      <w:lvlText w:val="•"/>
+      <w:lvlJc w:val="left"/>
+      <w:pPr>
+        <w:tabs>
+          <w:tab w:val="num" w:pos="1440"/>
+        </w:tabs>
+        <w:ind w:left="1440" w:hanging="360"/>
+      </w:pPr>
+      <w:rPr>
+        <w:rFonts w:ascii="Arial" w:hAnsi="Arial" w:hint="default"/>
+      </w:rPr>
+    </w:lvl>
+    <w:lvl w:ilvl="2" w:tplc="19E83FF4" w:tentative="1">
+      <w:start w:val="1"/>
+      <w:numFmt w:val="bullet"/>
+      <w:lvlText w:val="•"/>
+      <w:lvlJc w:val="left"/>
+      <w:pPr>
+        <w:tabs>
+          <w:tab w:val="num" w:pos="2160"/>
+        </w:tabs>
+        <w:ind w:left="2160" w:hanging="360"/>
+      </w:pPr>
+      <w:rPr>
+        <w:rFonts w:ascii="Arial" w:hAnsi="Arial" w:hint="default"/>
+      </w:rPr>
+    </w:lvl>
+    <w:lvl w:ilvl="3" w:tplc="FE8E4F14" w:tentative="1">
+      <w:start w:val="1"/>
+      <w:numFmt w:val="bullet"/>
+      <w:lvlText w:val="•"/>
+      <w:lvlJc w:val="left"/>
+      <w:pPr>
+        <w:tabs>
+          <w:tab w:val="num" w:pos="2880"/>
+        </w:tabs>
+        <w:ind w:left="2880" w:hanging="360"/>
+      </w:pPr>
+      <w:rPr>
+        <w:rFonts w:ascii="Arial" w:hAnsi="Arial" w:hint="default"/>
+      </w:rPr>
+    </w:lvl>
+    <w:lvl w:ilvl="4" w:tplc="276EF8BC" w:tentative="1">
+      <w:start w:val="1"/>
+      <w:numFmt w:val="bullet"/>
+      <w:lvlText w:val="•"/>
+      <w:lvlJc w:val="left"/>
+      <w:pPr>
+        <w:tabs>
+          <w:tab w:val="num" w:pos="3600"/>
+        </w:tabs>
+        <w:ind w:left="3600" w:hanging="360"/>
+      </w:pPr>
+      <w:rPr>
+        <w:rFonts w:ascii="Arial" w:hAnsi="Arial" w:hint="default"/>
+      </w:rPr>
+    </w:lvl>
+    <w:lvl w:ilvl="5" w:tplc="DAC2CE8E" w:tentative="1">
+      <w:start w:val="1"/>
+      <w:numFmt w:val="bullet"/>
+      <w:lvlText w:val="•"/>
+      <w:lvlJc w:val="left"/>
+      <w:pPr>
+        <w:tabs>
+          <w:tab w:val="num" w:pos="4320"/>
+        </w:tabs>
+        <w:ind w:left="4320" w:hanging="360"/>
+      </w:pPr>
+      <w:rPr>
+        <w:rFonts w:ascii="Arial" w:hAnsi="Arial" w:hint="default"/>
+      </w:rPr>
+    </w:lvl>
+    <w:lvl w:ilvl="6" w:tplc="CA6C11A2" w:tentative="1">
+      <w:start w:val="1"/>
+      <w:numFmt w:val="bullet"/>
+      <w:lvlText w:val="•"/>
+      <w:lvlJc w:val="left"/>
+      <w:pPr>
+        <w:tabs>
+          <w:tab w:val="num" w:pos="5040"/>
+        </w:tabs>
+        <w:ind w:left="5040" w:hanging="360"/>
+      </w:pPr>
+      <w:rPr>
+        <w:rFonts w:ascii="Arial" w:hAnsi="Arial" w:hint="default"/>
+      </w:rPr>
+    </w:lvl>
+    <w:lvl w:ilvl="7" w:tplc="D16E0942" w:tentative="1">
+      <w:start w:val="1"/>
+      <w:numFmt w:val="bullet"/>
+      <w:lvlText w:val="•"/>
+      <w:lvlJc w:val="left"/>
+      <w:pPr>
+        <w:tabs>
+          <w:tab w:val="num" w:pos="5760"/>
+        </w:tabs>
+        <w:ind w:left="5760" w:hanging="360"/>
+      </w:pPr>
+      <w:rPr>
+        <w:rFonts w:ascii="Arial" w:hAnsi="Arial" w:hint="default"/>
+      </w:rPr>
+    </w:lvl>
+    <w:lvl w:ilvl="8" w:tplc="9A1CC9EE" w:tentative="1">
+      <w:start w:val="1"/>
+      <w:numFmt w:val="bullet"/>
+      <w:lvlText w:val="•"/>
+      <w:lvlJc w:val="left"/>
+      <w:pPr>
+        <w:tabs>
+          <w:tab w:val="num" w:pos="6480"/>
+        </w:tabs>
+        <w:ind w:left="6480" w:hanging="360"/>
+      </w:pPr>
+      <w:rPr>
+        <w:rFonts w:ascii="Arial" w:hAnsi="Arial" w:hint="default"/>
+      </w:rPr>
+    </w:lvl>
+  </w:abstractNum>
+  <w:abstractNum w:abstractNumId="8" w15:restartNumberingAfterBreak="0">
     <w:nsid w:val="2CA44630"/>
     <w:multiLevelType w:val="hybridMultilevel"/>
     <w:tmpl w:val="A8D44072"/>
@@ -2744,7 +2915,7 @@
       </w:pPr>
     </w:lvl>
   </w:abstractNum>
-  <w:abstractNum w:abstractNumId="8" w15:restartNumberingAfterBreak="0">
+  <w:abstractNum w:abstractNumId="9" w15:restartNumberingAfterBreak="0">
     <w:nsid w:val="2E6A5205"/>
     <w:multiLevelType w:val="hybridMultilevel"/>
     <w:tmpl w:val="308A97D8"/>
@@ -2836,7 +3007,7 @@
       </w:pPr>
     </w:lvl>
   </w:abstractNum>
-  <w:abstractNum w:abstractNumId="9" w15:restartNumberingAfterBreak="0">
+  <w:abstractNum w:abstractNumId="10" w15:restartNumberingAfterBreak="0">
     <w:nsid w:val="2F24440C"/>
     <w:multiLevelType w:val="hybridMultilevel"/>
     <w:tmpl w:val="9ABCA8D8"/>
@@ -2949,7 +3120,7 @@
       </w:rPr>
     </w:lvl>
   </w:abstractNum>
-  <w:abstractNum w:abstractNumId="10" w15:restartNumberingAfterBreak="0">
+  <w:abstractNum w:abstractNumId="11" w15:restartNumberingAfterBreak="0">
     <w:nsid w:val="39855AE7"/>
     <w:multiLevelType w:val="hybridMultilevel"/>
     <w:tmpl w:val="386870BE"/>
@@ -3041,7 +3212,7 @@
       </w:pPr>
     </w:lvl>
   </w:abstractNum>
-  <w:abstractNum w:abstractNumId="11" w15:restartNumberingAfterBreak="0">
+  <w:abstractNum w:abstractNumId="12" w15:restartNumberingAfterBreak="0">
     <w:nsid w:val="39A77063"/>
     <w:multiLevelType w:val="hybridMultilevel"/>
     <w:tmpl w:val="A8600458"/>
@@ -3154,7 +3325,7 @@
       </w:rPr>
     </w:lvl>
   </w:abstractNum>
-  <w:abstractNum w:abstractNumId="12" w15:restartNumberingAfterBreak="0">
+  <w:abstractNum w:abstractNumId="13" w15:restartNumberingAfterBreak="0">
     <w:nsid w:val="54092544"/>
     <w:multiLevelType w:val="hybridMultilevel"/>
     <w:tmpl w:val="C4BACF6E"/>
@@ -3267,7 +3438,7 @@
       </w:rPr>
     </w:lvl>
   </w:abstractNum>
-  <w:abstractNum w:abstractNumId="13" w15:restartNumberingAfterBreak="0">
+  <w:abstractNum w:abstractNumId="14" w15:restartNumberingAfterBreak="0">
     <w:nsid w:val="542E4060"/>
     <w:multiLevelType w:val="hybridMultilevel"/>
     <w:tmpl w:val="ECBC8272"/>
@@ -3407,7 +3578,7 @@
       </w:rPr>
     </w:lvl>
   </w:abstractNum>
-  <w:abstractNum w:abstractNumId="14" w15:restartNumberingAfterBreak="0">
+  <w:abstractNum w:abstractNumId="15" w15:restartNumberingAfterBreak="0">
     <w:nsid w:val="5B4D6958"/>
     <w:multiLevelType w:val="hybridMultilevel"/>
     <w:tmpl w:val="0D0E554E"/>
@@ -3547,7 +3718,7 @@
       </w:rPr>
     </w:lvl>
   </w:abstractNum>
-  <w:abstractNum w:abstractNumId="15" w15:restartNumberingAfterBreak="0">
+  <w:abstractNum w:abstractNumId="16" w15:restartNumberingAfterBreak="0">
     <w:nsid w:val="5FBC7F4F"/>
     <w:multiLevelType w:val="hybridMultilevel"/>
     <w:tmpl w:val="C1DEDC14"/>
@@ -3660,7 +3831,7 @@
       </w:rPr>
     </w:lvl>
   </w:abstractNum>
-  <w:abstractNum w:abstractNumId="16" w15:restartNumberingAfterBreak="0">
+  <w:abstractNum w:abstractNumId="17" w15:restartNumberingAfterBreak="0">
     <w:nsid w:val="62034761"/>
     <w:multiLevelType w:val="hybridMultilevel"/>
     <w:tmpl w:val="426818F0"/>
@@ -3800,7 +3971,7 @@
       </w:rPr>
     </w:lvl>
   </w:abstractNum>
-  <w:abstractNum w:abstractNumId="17" w15:restartNumberingAfterBreak="0">
+  <w:abstractNum w:abstractNumId="18" w15:restartNumberingAfterBreak="0">
     <w:nsid w:val="62E53A14"/>
     <w:multiLevelType w:val="hybridMultilevel"/>
     <w:tmpl w:val="A750486A"/>
@@ -3940,7 +4111,7 @@
       </w:rPr>
     </w:lvl>
   </w:abstractNum>
-  <w:abstractNum w:abstractNumId="18" w15:restartNumberingAfterBreak="0">
+  <w:abstractNum w:abstractNumId="19" w15:restartNumberingAfterBreak="0">
     <w:nsid w:val="64F30595"/>
     <w:multiLevelType w:val="hybridMultilevel"/>
     <w:tmpl w:val="C18826D8"/>
@@ -4053,7 +4224,7 @@
       </w:rPr>
     </w:lvl>
   </w:abstractNum>
-  <w:abstractNum w:abstractNumId="19" w15:restartNumberingAfterBreak="0">
+  <w:abstractNum w:abstractNumId="20" w15:restartNumberingAfterBreak="0">
     <w:nsid w:val="657E5D71"/>
     <w:multiLevelType w:val="hybridMultilevel"/>
     <w:tmpl w:val="BFBE56B6"/>
@@ -4171,7 +4342,7 @@
       </w:rPr>
     </w:lvl>
   </w:abstractNum>
-  <w:abstractNum w:abstractNumId="20" w15:restartNumberingAfterBreak="0">
+  <w:abstractNum w:abstractNumId="21" w15:restartNumberingAfterBreak="0">
     <w:nsid w:val="7A101789"/>
     <w:multiLevelType w:val="hybridMultilevel"/>
     <w:tmpl w:val="0A2453EE"/>
@@ -4264,10 +4435,10 @@
     <w:abstractNumId w:val="0"/>
   </w:num>
   <w:num w:numId="2">
-    <w:abstractNumId w:val="19"/>
+    <w:abstractNumId w:val="20"/>
   </w:num>
   <w:num w:numId="3">
-    <w:abstractNumId w:val="19"/>
+    <w:abstractNumId w:val="20"/>
     <w:lvlOverride w:ilvl="0">
       <w:startOverride w:val="1"/>
     </w:lvlOverride>
@@ -4276,34 +4447,34 @@
     <w:abstractNumId w:val="2"/>
   </w:num>
   <w:num w:numId="5">
-    <w:abstractNumId w:val="18"/>
+    <w:abstractNumId w:val="19"/>
   </w:num>
   <w:num w:numId="6">
-    <w:abstractNumId w:val="9"/>
+    <w:abstractNumId w:val="10"/>
   </w:num>
   <w:num w:numId="7">
-    <w:abstractNumId w:val="20"/>
+    <w:abstractNumId w:val="21"/>
   </w:num>
   <w:num w:numId="8">
-    <w:abstractNumId w:val="8"/>
+    <w:abstractNumId w:val="9"/>
   </w:num>
   <w:num w:numId="9">
     <w:abstractNumId w:val="5"/>
   </w:num>
   <w:num w:numId="10">
-    <w:abstractNumId w:val="7"/>
+    <w:abstractNumId w:val="8"/>
   </w:num>
   <w:num w:numId="11">
-    <w:abstractNumId w:val="15"/>
+    <w:abstractNumId w:val="16"/>
   </w:num>
   <w:num w:numId="12">
-    <w:abstractNumId w:val="11"/>
+    <w:abstractNumId w:val="12"/>
   </w:num>
   <w:num w:numId="13">
-    <w:abstractNumId w:val="17"/>
+    <w:abstractNumId w:val="18"/>
   </w:num>
   <w:num w:numId="14">
-    <w:abstractNumId w:val="10"/>
+    <w:abstractNumId w:val="11"/>
   </w:num>
   <w:num w:numId="15">
     <w:abstractNumId w:val="4"/>
@@ -4312,22 +4483,25 @@
     <w:abstractNumId w:val="6"/>
   </w:num>
   <w:num w:numId="17">
-    <w:abstractNumId w:val="12"/>
+    <w:abstractNumId w:val="13"/>
   </w:num>
   <w:num w:numId="18">
     <w:abstractNumId w:val="3"/>
   </w:num>
   <w:num w:numId="19">
+    <w:abstractNumId w:val="15"/>
+  </w:num>
+  <w:num w:numId="20">
     <w:abstractNumId w:val="14"/>
   </w:num>
-  <w:num w:numId="20">
-    <w:abstractNumId w:val="13"/>
-  </w:num>
   <w:num w:numId="21">
-    <w:abstractNumId w:val="16"/>
+    <w:abstractNumId w:val="17"/>
   </w:num>
   <w:num w:numId="22">
     <w:abstractNumId w:val="1"/>
+  </w:num>
+  <w:num w:numId="23">
+    <w:abstractNumId w:val="7"/>
   </w:num>
 </w:numbering>
 </file>
@@ -5317,6 +5491,13 @@
     <w:pitch w:val="variable"/>
     <w:sig w:usb0="E0002EFF" w:usb1="C000785B" w:usb2="00000009" w:usb3="00000000" w:csb0="000001FF" w:csb1="00000000"/>
   </w:font>
+  <w:font w:name="Arial">
+    <w:panose1 w:val="020B0604020202020204"/>
+    <w:charset w:val="00"/>
+    <w:family w:val="swiss"/>
+    <w:pitch w:val="variable"/>
+    <w:sig w:usb0="E0002EFF" w:usb1="C000785B" w:usb2="00000009" w:usb3="00000000" w:csb0="000001FF" w:csb1="00000000"/>
+  </w:font>
   <w:font w:name="Courier New">
     <w:panose1 w:val="02070309020205020404"/>
     <w:charset w:val="00"/>
@@ -5330,13 +5511,6 @@
     <w:family w:val="auto"/>
     <w:pitch w:val="variable"/>
     <w:sig w:usb0="00000000" w:usb1="10000000" w:usb2="00000000" w:usb3="00000000" w:csb0="80000000" w:csb1="00000000"/>
-  </w:font>
-  <w:font w:name="Arial">
-    <w:panose1 w:val="020B0604020202020204"/>
-    <w:charset w:val="00"/>
-    <w:family w:val="swiss"/>
-    <w:pitch w:val="variable"/>
-    <w:sig w:usb0="E0002EFF" w:usb1="C000785B" w:usb2="00000009" w:usb3="00000000" w:csb0="000001FF" w:csb1="00000000"/>
   </w:font>
   <w:font w:name="Arial Black">
     <w:panose1 w:val="020B0A04020102020204"/>
@@ -5381,6 +5555,7 @@
     <w:rsid w:val="00133074"/>
     <w:rsid w:val="001F66CA"/>
     <w:rsid w:val="00394FB6"/>
+    <w:rsid w:val="00CD65F4"/>
     <w:rsid w:val="00DF4863"/>
   </w:rsids>
   <m:mathPr>
@@ -6145,7 +6320,7 @@
 </file>
 
 <file path=customXml/itemProps2.xml><?xml version="1.0" encoding="utf-8"?>
-<ds:datastoreItem xmlns:ds="http://schemas.openxmlformats.org/officeDocument/2006/customXml" ds:itemID="{BF1C005C-19A1-4FDC-B574-1CF824627A2E}">
+<ds:datastoreItem xmlns:ds="http://schemas.openxmlformats.org/officeDocument/2006/customXml" ds:itemID="{B5A64FD4-094D-4583-BFEB-D0174D55C5D4}">
   <ds:schemaRefs>
     <ds:schemaRef ds:uri="http://schemas.openxmlformats.org/officeDocument/2006/bibliography"/>
   </ds:schemaRefs>

</xml_diff>